<commit_message>
Final, Mid and quiz, Assignment
</commit_message>
<xml_diff>
--- a/Assignment 01 HalfChapter.DOCX
+++ b/Assignment 01 HalfChapter.DOCX
@@ -3,395 +3,1162 @@
 <w:document xmlns:wpc="http://schemas.microsoft.com/office/word/2010/wordprocessingCanvas" xmlns:cx="http://schemas.microsoft.com/office/drawing/2014/chartex" xmlns:cx1="http://schemas.microsoft.com/office/drawing/2015/9/8/chartex" xmlns:mc="http://schemas.openxmlformats.org/markup-compatibility/2006" xmlns:o="urn:schemas-microsoft-com:office:office" xmlns:r="http://schemas.openxmlformats.org/officeDocument/2006/relationships" xmlns:m="http://schemas.openxmlformats.org/officeDocument/2006/math" xmlns:v="urn:schemas-microsoft-com:vml" xmlns:wp14="http://schemas.microsoft.com/office/word/2010/wordprocessingDrawing" xmlns:wp="http://schemas.openxmlformats.org/drawingml/2006/wordprocessingDrawing" xmlns:w10="urn:schemas-microsoft-com:office:word" xmlns:w="http://schemas.openxmlformats.org/wordprocessingml/2006/main" xmlns:w14="http://schemas.microsoft.com/office/word/2010/wordml" xmlns:w15="http://schemas.microsoft.com/office/word/2012/wordml" xmlns:w16se="http://schemas.microsoft.com/office/word/2015/wordml/symex" xmlns:wpg="http://schemas.microsoft.com/office/word/2010/wordprocessingGroup" xmlns:wpi="http://schemas.microsoft.com/office/word/2010/wordprocessingInk" xmlns:wne="http://schemas.microsoft.com/office/word/2006/wordml" xmlns:wps="http://schemas.microsoft.com/office/word/2010/wordprocessingShape" mc:Ignorable="w14 w15 w16se wp14">
   <w:body>
     <w:p>
-      <w:r>
+      <w:pPr>
+        <w:rPr>
+          <w:sz w:val="24"/>
+        </w:rPr>
+      </w:pPr>
+      <w:r>
+        <w:rPr>
+          <w:sz w:val="24"/>
+        </w:rPr>
         <w:t>Instructor: Sir Junaid</w:t>
       </w:r>
-    </w:p>
-    <w:p>
-      <w:r>
-        <w:t>Subject: Engineering Management</w:t>
+      <w:r>
+        <w:rPr>
+          <w:sz w:val="24"/>
+        </w:rPr>
+        <w:tab/>
+      </w:r>
+      <w:r>
+        <w:rPr>
+          <w:sz w:val="24"/>
+        </w:rPr>
+        <w:tab/>
+      </w:r>
+      <w:r>
+        <w:rPr>
+          <w:sz w:val="24"/>
+        </w:rPr>
+        <w:tab/>
+      </w:r>
+      <w:r>
+        <w:rPr>
+          <w:sz w:val="24"/>
+        </w:rPr>
+        <w:tab/>
+      </w:r>
+      <w:r>
+        <w:rPr>
+          <w:sz w:val="24"/>
+        </w:rPr>
+        <w:tab/>
+      </w:r>
+      <w:r>
+        <w:rPr>
+          <w:sz w:val="24"/>
+        </w:rPr>
+        <w:tab/>
+      </w:r>
+    </w:p>
+    <w:p>
+      <w:pPr>
+        <w:rPr>
+          <w:sz w:val="24"/>
+        </w:rPr>
+      </w:pPr>
+      <w:r>
+        <w:rPr>
+          <w:sz w:val="24"/>
+        </w:rPr>
+        <w:t>Batch 12 and 13</w:t>
+      </w:r>
+    </w:p>
+    <w:p>
+      <w:pPr>
+        <w:rPr>
+          <w:sz w:val="24"/>
+        </w:rPr>
+      </w:pPr>
+      <w:r>
+        <w:rPr>
+          <w:sz w:val="24"/>
+        </w:rPr>
+        <w:t>Program: B.E Electrical and BS Electrical</w:t>
+      </w:r>
+    </w:p>
+    <w:p>
+      <w:pPr>
+        <w:rPr>
+          <w:sz w:val="24"/>
+        </w:rPr>
+      </w:pPr>
+      <w:r>
+        <w:rPr>
+          <w:sz w:val="24"/>
+        </w:rPr>
+        <w:t>Subject:</w:t>
+      </w:r>
+      <w:r>
+        <w:rPr>
+          <w:sz w:val="24"/>
+        </w:rPr>
+        <w:t xml:space="preserve"> E</w:t>
+      </w:r>
+      <w:r>
+        <w:rPr>
+          <w:sz w:val="24"/>
+        </w:rPr>
+        <w:t>ngineering management</w:t>
+      </w:r>
+      <w:r>
+        <w:rPr>
+          <w:sz w:val="24"/>
+        </w:rPr>
+        <w:tab/>
+      </w:r>
+      <w:r>
+        <w:rPr>
+          <w:sz w:val="24"/>
+        </w:rPr>
+        <w:tab/>
+      </w:r>
+      <w:r>
+        <w:rPr>
+          <w:sz w:val="24"/>
+        </w:rPr>
+        <w:tab/>
+      </w:r>
+      <w:r>
+        <w:rPr>
+          <w:sz w:val="24"/>
+        </w:rPr>
+        <w:tab/>
+      </w:r>
+      <w:r>
+        <w:rPr>
+          <w:sz w:val="24"/>
+        </w:rPr>
+        <w:t>S</w:t>
+      </w:r>
+      <w:r>
+        <w:rPr>
+          <w:sz w:val="24"/>
+        </w:rPr>
+        <w:t>emester: 4</w:t>
+      </w:r>
+      <w:r>
+        <w:rPr>
+          <w:sz w:val="24"/>
+          <w:vertAlign w:val="superscript"/>
+        </w:rPr>
+        <w:t>th</w:t>
+      </w:r>
+      <w:r>
+        <w:rPr>
+          <w:sz w:val="24"/>
+        </w:rPr>
+        <w:t xml:space="preserve"> and 6</w:t>
+      </w:r>
+      <w:r>
+        <w:rPr>
+          <w:sz w:val="24"/>
+          <w:vertAlign w:val="superscript"/>
+        </w:rPr>
+        <w:t>th</w:t>
+      </w:r>
+    </w:p>
+    <w:p>
+      <w:pPr>
+        <w:rPr>
+          <w:sz w:val="24"/>
+        </w:rPr>
+      </w:pPr>
+      <w:r>
+        <w:rPr>
+          <w:sz w:val="24"/>
+        </w:rPr>
+        <w:t>Student Name &amp; roll no: ______________________________________________.</w:t>
       </w:r>
     </w:p>
     <w:p>
       <w:pPr>
         <w:jc w:val="center"/>
-      </w:pPr>
-      <w:r>
+        <w:rPr>
+          <w:sz w:val="24"/>
+        </w:rPr>
+      </w:pPr>
+      <w:r>
+        <w:rPr>
+          <w:sz w:val="24"/>
+        </w:rPr>
         <w:t>Assignment 01</w:t>
       </w:r>
     </w:p>
     <w:p>
-      <w:r>
+      <w:pPr>
+        <w:jc w:val="center"/>
+        <w:rPr>
+          <w:sz w:val="24"/>
+        </w:rPr>
+      </w:pPr>
+      <w:r>
+        <w:rPr>
+          <w:sz w:val="24"/>
+        </w:rPr>
+        <w:t>Total marks 10</w:t>
+      </w:r>
+    </w:p>
+    <w:p>
+      <w:pPr>
+        <w:rPr>
+          <w:sz w:val="24"/>
+        </w:rPr>
+      </w:pPr>
+      <w:r>
+        <w:rPr>
+          <w:sz w:val="24"/>
+        </w:rPr>
         <w:t>Question no.1:</w:t>
       </w:r>
     </w:p>
     <w:p>
-      <w:r>
+      <w:pPr>
+        <w:rPr>
+          <w:b/>
+          <w:bCs/>
+          <w:sz w:val="24"/>
+        </w:rPr>
+      </w:pPr>
+      <w:r>
+        <w:rPr>
+          <w:sz w:val="24"/>
+        </w:rPr>
         <w:t>What is project management?</w:t>
       </w:r>
-    </w:p>
-    <w:p>
-      <w:r>
+      <w:r>
+        <w:rPr>
+          <w:sz w:val="24"/>
+        </w:rPr>
+        <w:t xml:space="preserve"> </w:t>
+      </w:r>
+      <w:r>
+        <w:rPr>
+          <w:b/>
+          <w:bCs/>
+          <w:sz w:val="24"/>
+        </w:rPr>
+        <w:t>(CLO-1)</w:t>
+      </w:r>
+      <w:r>
+        <w:rPr>
+          <w:b/>
+          <w:bCs/>
+          <w:sz w:val="24"/>
+        </w:rPr>
+        <w:t xml:space="preserve"> </w:t>
+      </w:r>
+      <w:r>
+        <w:rPr>
+          <w:b/>
+          <w:bCs/>
+          <w:sz w:val="24"/>
+        </w:rPr>
+        <w:tab/>
+      </w:r>
+      <w:r>
+        <w:rPr>
+          <w:b/>
+          <w:bCs/>
+          <w:sz w:val="24"/>
+        </w:rPr>
+        <w:tab/>
+      </w:r>
+      <w:r>
+        <w:rPr>
+          <w:b/>
+          <w:bCs/>
+          <w:sz w:val="24"/>
+        </w:rPr>
+        <w:tab/>
+      </w:r>
+      <w:r>
+        <w:rPr>
+          <w:b/>
+          <w:bCs/>
+          <w:sz w:val="24"/>
+        </w:rPr>
+        <w:tab/>
+      </w:r>
+      <w:r>
+        <w:rPr>
+          <w:b/>
+          <w:bCs/>
+          <w:sz w:val="24"/>
+        </w:rPr>
+        <w:tab/>
+        <w:t>Mark: 2</w:t>
+      </w:r>
+    </w:p>
+    <w:p>
+      <w:pPr>
+        <w:rPr>
+          <w:sz w:val="24"/>
+        </w:rPr>
+      </w:pPr>
+      <w:r>
+        <w:rPr>
+          <w:sz w:val="24"/>
+        </w:rPr>
         <w:t>Answer: the project management approach is relatively modern. It is characterized by methods of restructuring management and adapting special management techniques, with the purpose of obtaining better control and use of existing resources.</w:t>
       </w:r>
     </w:p>
     <w:p>
-      <w:r>
+      <w:pPr>
+        <w:rPr>
+          <w:sz w:val="24"/>
+        </w:rPr>
+      </w:pPr>
+      <w:r>
+        <w:rPr>
+          <w:sz w:val="24"/>
+        </w:rPr>
         <w:t>Or</w:t>
       </w:r>
     </w:p>
     <w:p>
-      <w:r>
+      <w:pPr>
+        <w:rPr>
+          <w:sz w:val="24"/>
+        </w:rPr>
+      </w:pPr>
+      <w:r>
+        <w:rPr>
+          <w:sz w:val="24"/>
+        </w:rPr>
         <w:t>Project management is the art of creating the illusion that any outcome is the result of a series of predetermined, deliberate acts when, in fact, it was dumb luck.</w:t>
+      </w:r>
+    </w:p>
+    <w:p>
+      <w:pPr>
+        <w:rPr>
+          <w:sz w:val="24"/>
+        </w:rPr>
+      </w:pPr>
+      <w:r>
+        <w:rPr>
+          <w:sz w:val="24"/>
+        </w:rPr>
+        <w:t>Question no.2:</w:t>
+      </w:r>
+    </w:p>
+    <w:p>
+      <w:pPr>
+        <w:rPr>
+          <w:sz w:val="24"/>
+        </w:rPr>
+      </w:pPr>
+      <w:r>
+        <w:rPr>
+          <w:sz w:val="24"/>
+        </w:rPr>
+        <w:t>What are the items involves in project planning and project monitoring?</w:t>
+      </w:r>
+      <w:r>
+        <w:rPr>
+          <w:sz w:val="24"/>
+        </w:rPr>
+        <w:t xml:space="preserve"> </w:t>
+      </w:r>
+    </w:p>
+    <w:p>
+      <w:pPr>
+        <w:rPr>
+          <w:b/>
+          <w:bCs/>
+          <w:sz w:val="24"/>
+        </w:rPr>
+      </w:pPr>
+      <w:r>
+        <w:rPr>
+          <w:b/>
+          <w:bCs/>
+          <w:sz w:val="24"/>
+        </w:rPr>
+        <w:t>(CLO-2</w:t>
+      </w:r>
+      <w:r>
+        <w:rPr>
+          <w:b/>
+          <w:bCs/>
+          <w:sz w:val="24"/>
+        </w:rPr>
+        <w:t>)</w:t>
+      </w:r>
+      <w:r>
+        <w:rPr>
+          <w:b/>
+          <w:bCs/>
+          <w:sz w:val="24"/>
+        </w:rPr>
+        <w:tab/>
+      </w:r>
+      <w:r>
+        <w:rPr>
+          <w:b/>
+          <w:bCs/>
+          <w:sz w:val="24"/>
+        </w:rPr>
+        <w:tab/>
+      </w:r>
+      <w:r>
+        <w:rPr>
+          <w:b/>
+          <w:bCs/>
+          <w:sz w:val="24"/>
+        </w:rPr>
+        <w:tab/>
+      </w:r>
+      <w:r>
+        <w:rPr>
+          <w:b/>
+          <w:bCs/>
+          <w:sz w:val="24"/>
+        </w:rPr>
+        <w:tab/>
+      </w:r>
+      <w:r>
+        <w:rPr>
+          <w:b/>
+          <w:bCs/>
+          <w:sz w:val="24"/>
+        </w:rPr>
+        <w:tab/>
+      </w:r>
+      <w:r>
+        <w:rPr>
+          <w:b/>
+          <w:bCs/>
+          <w:sz w:val="24"/>
+        </w:rPr>
+        <w:tab/>
+      </w:r>
+      <w:r>
+        <w:rPr>
+          <w:b/>
+          <w:bCs/>
+          <w:sz w:val="24"/>
+        </w:rPr>
+        <w:tab/>
+      </w:r>
+      <w:r>
+        <w:rPr>
+          <w:b/>
+          <w:bCs/>
+          <w:sz w:val="24"/>
+        </w:rPr>
+        <w:tab/>
+      </w:r>
+      <w:r>
+        <w:rPr>
+          <w:b/>
+          <w:bCs/>
+          <w:sz w:val="24"/>
+        </w:rPr>
+        <w:tab/>
+        <w:t>Mark: 2</w:t>
+      </w:r>
+    </w:p>
+    <w:p>
+      <w:pPr>
+        <w:rPr>
+          <w:sz w:val="24"/>
+        </w:rPr>
+      </w:pPr>
+      <w:r>
+        <w:rPr>
+          <w:sz w:val="24"/>
+        </w:rPr>
+        <w:t xml:space="preserve">Answer: </w:t>
+      </w:r>
+    </w:p>
+    <w:p>
+      <w:pPr>
+        <w:pStyle w:val="ListParagraph"/>
+        <w:numPr>
+          <w:ilvl w:val="0"/>
+          <w:numId w:val="1"/>
+        </w:numPr>
+        <w:rPr>
+          <w:sz w:val="24"/>
+        </w:rPr>
+      </w:pPr>
+      <w:r>
+        <w:rPr>
+          <w:sz w:val="24"/>
+        </w:rPr>
+        <w:t>Project planning</w:t>
+      </w:r>
+    </w:p>
+    <w:p>
+      <w:pPr>
+        <w:pStyle w:val="ListParagraph"/>
+        <w:numPr>
+          <w:ilvl w:val="1"/>
+          <w:numId w:val="1"/>
+        </w:numPr>
+        <w:rPr>
+          <w:sz w:val="24"/>
+        </w:rPr>
+      </w:pPr>
+      <w:r>
+        <w:rPr>
+          <w:sz w:val="24"/>
+        </w:rPr>
+        <w:t>Definition of work requirements.</w:t>
+      </w:r>
+    </w:p>
+    <w:p>
+      <w:pPr>
+        <w:pStyle w:val="ListParagraph"/>
+        <w:numPr>
+          <w:ilvl w:val="1"/>
+          <w:numId w:val="1"/>
+        </w:numPr>
+        <w:rPr>
+          <w:sz w:val="24"/>
+        </w:rPr>
+      </w:pPr>
+      <w:r>
+        <w:rPr>
+          <w:sz w:val="24"/>
+        </w:rPr>
+        <w:t>Definition of quantity and quality of work.</w:t>
+      </w:r>
+    </w:p>
+    <w:p>
+      <w:pPr>
+        <w:pStyle w:val="ListParagraph"/>
+        <w:numPr>
+          <w:ilvl w:val="1"/>
+          <w:numId w:val="1"/>
+        </w:numPr>
+        <w:rPr>
+          <w:sz w:val="24"/>
+        </w:rPr>
+      </w:pPr>
+      <w:r>
+        <w:rPr>
+          <w:sz w:val="24"/>
+        </w:rPr>
+        <w:t>Definition of resources needed.</w:t>
+      </w:r>
+    </w:p>
+    <w:p>
+      <w:pPr>
+        <w:pStyle w:val="ListParagraph"/>
+        <w:numPr>
+          <w:ilvl w:val="0"/>
+          <w:numId w:val="1"/>
+        </w:numPr>
+        <w:rPr>
+          <w:sz w:val="24"/>
+        </w:rPr>
+      </w:pPr>
+      <w:r>
+        <w:rPr>
+          <w:sz w:val="24"/>
+        </w:rPr>
+        <w:t>Project monitoring</w:t>
+      </w:r>
+    </w:p>
+    <w:p>
+      <w:pPr>
+        <w:pStyle w:val="ListParagraph"/>
+        <w:numPr>
+          <w:ilvl w:val="1"/>
+          <w:numId w:val="1"/>
+        </w:numPr>
+        <w:rPr>
+          <w:sz w:val="24"/>
+        </w:rPr>
+      </w:pPr>
+      <w:r>
+        <w:rPr>
+          <w:sz w:val="24"/>
+        </w:rPr>
+        <w:t>Tracking progress.</w:t>
+      </w:r>
+    </w:p>
+    <w:p>
+      <w:pPr>
+        <w:pStyle w:val="ListParagraph"/>
+        <w:numPr>
+          <w:ilvl w:val="1"/>
+          <w:numId w:val="1"/>
+        </w:numPr>
+        <w:rPr>
+          <w:sz w:val="24"/>
+        </w:rPr>
+      </w:pPr>
+      <w:r>
+        <w:rPr>
+          <w:sz w:val="24"/>
+        </w:rPr>
+        <w:t>Comparing actual outcome to predicted outcome.</w:t>
+      </w:r>
+    </w:p>
+    <w:p>
+      <w:pPr>
+        <w:pStyle w:val="ListParagraph"/>
+        <w:numPr>
+          <w:ilvl w:val="1"/>
+          <w:numId w:val="1"/>
+        </w:numPr>
+        <w:rPr>
+          <w:sz w:val="24"/>
+        </w:rPr>
+      </w:pPr>
+      <w:r>
+        <w:rPr>
+          <w:sz w:val="24"/>
+        </w:rPr>
+        <w:t>Analyzing impact.</w:t>
+      </w:r>
+    </w:p>
+    <w:p>
+      <w:pPr>
+        <w:pStyle w:val="ListParagraph"/>
+        <w:numPr>
+          <w:ilvl w:val="1"/>
+          <w:numId w:val="1"/>
+        </w:numPr>
+        <w:rPr>
+          <w:sz w:val="24"/>
+        </w:rPr>
+      </w:pPr>
+      <w:r>
+        <w:rPr>
+          <w:sz w:val="24"/>
+        </w:rPr>
+        <w:t>Making adjustments.</w:t>
+      </w:r>
+    </w:p>
+    <w:p>
+      <w:pPr>
+        <w:rPr>
+          <w:sz w:val="24"/>
+        </w:rPr>
+      </w:pPr>
+      <w:r>
+        <w:rPr>
+          <w:sz w:val="24"/>
+        </w:rPr>
+        <w:t>Question no.3:</w:t>
+      </w:r>
+    </w:p>
+    <w:p>
+      <w:pPr>
+        <w:rPr>
+          <w:b/>
+          <w:bCs/>
+          <w:sz w:val="24"/>
+        </w:rPr>
+      </w:pPr>
+      <w:r>
+        <w:rPr>
+          <w:sz w:val="24"/>
+        </w:rPr>
+        <w:t>Define successful project management?</w:t>
+      </w:r>
+      <w:r>
+        <w:rPr>
+          <w:sz w:val="24"/>
+        </w:rPr>
+        <w:t xml:space="preserve"> </w:t>
+      </w:r>
+      <w:r>
+        <w:rPr>
+          <w:b/>
+          <w:bCs/>
+          <w:sz w:val="24"/>
+        </w:rPr>
+        <w:t>(CLO-1</w:t>
+      </w:r>
+      <w:r>
+        <w:rPr>
+          <w:b/>
+          <w:bCs/>
+          <w:sz w:val="24"/>
+        </w:rPr>
+        <w:t>)</w:t>
+      </w:r>
+      <w:r>
+        <w:rPr>
+          <w:b/>
+          <w:bCs/>
+          <w:sz w:val="24"/>
+        </w:rPr>
+        <w:tab/>
+      </w:r>
+      <w:r>
+        <w:rPr>
+          <w:b/>
+          <w:bCs/>
+          <w:sz w:val="24"/>
+        </w:rPr>
+        <w:tab/>
+      </w:r>
+      <w:r>
+        <w:rPr>
+          <w:b/>
+          <w:bCs/>
+          <w:sz w:val="24"/>
+        </w:rPr>
+        <w:tab/>
+      </w:r>
+      <w:r>
+        <w:rPr>
+          <w:b/>
+          <w:bCs/>
+          <w:sz w:val="24"/>
+        </w:rPr>
+        <w:tab/>
+        <w:t>Mark: 2</w:t>
+      </w:r>
+    </w:p>
+    <w:p>
+      <w:pPr>
+        <w:rPr>
+          <w:sz w:val="24"/>
+        </w:rPr>
+      </w:pPr>
+      <w:r>
+        <w:rPr>
+          <w:sz w:val="24"/>
+        </w:rPr>
+        <w:t>Answer:</w:t>
+      </w:r>
+    </w:p>
+    <w:p>
+      <w:pPr>
+        <w:rPr>
+          <w:sz w:val="24"/>
+        </w:rPr>
+      </w:pPr>
+      <w:r>
+        <w:rPr>
+          <w:sz w:val="24"/>
+        </w:rPr>
+        <w:lastRenderedPageBreak/>
+        <w:t>Successful project management can then be defined as having achieved the project objectives:</w:t>
+      </w:r>
+    </w:p>
+    <w:p>
+      <w:pPr>
+        <w:pStyle w:val="ListParagraph"/>
+        <w:numPr>
+          <w:ilvl w:val="0"/>
+          <w:numId w:val="2"/>
+        </w:numPr>
+        <w:rPr>
+          <w:sz w:val="24"/>
+        </w:rPr>
+      </w:pPr>
+      <w:r>
+        <w:rPr>
+          <w:sz w:val="24"/>
+        </w:rPr>
+        <w:t>Within time.</w:t>
+      </w:r>
+    </w:p>
+    <w:p>
+      <w:pPr>
+        <w:pStyle w:val="ListParagraph"/>
+        <w:numPr>
+          <w:ilvl w:val="0"/>
+          <w:numId w:val="2"/>
+        </w:numPr>
+        <w:rPr>
+          <w:sz w:val="24"/>
+        </w:rPr>
+      </w:pPr>
+      <w:r>
+        <w:rPr>
+          <w:sz w:val="24"/>
+        </w:rPr>
+        <w:t>Within cost.</w:t>
+      </w:r>
+    </w:p>
+    <w:p>
+      <w:pPr>
+        <w:pStyle w:val="ListParagraph"/>
+        <w:numPr>
+          <w:ilvl w:val="0"/>
+          <w:numId w:val="2"/>
+        </w:numPr>
+        <w:rPr>
+          <w:sz w:val="24"/>
+        </w:rPr>
+      </w:pPr>
+      <w:r>
+        <w:rPr>
+          <w:sz w:val="24"/>
+        </w:rPr>
+        <w:t>At the desired performance/technology level.</w:t>
+      </w:r>
+    </w:p>
+    <w:p>
+      <w:pPr>
+        <w:pStyle w:val="ListParagraph"/>
+        <w:numPr>
+          <w:ilvl w:val="0"/>
+          <w:numId w:val="2"/>
+        </w:numPr>
+        <w:rPr>
+          <w:sz w:val="24"/>
+        </w:rPr>
+      </w:pPr>
+      <w:r>
+        <w:rPr>
+          <w:sz w:val="24"/>
+        </w:rPr>
+        <w:t>While utilizing the assigned resources effectively and efficiently.</w:t>
+      </w:r>
+    </w:p>
+    <w:p>
+      <w:pPr>
+        <w:pStyle w:val="ListParagraph"/>
+        <w:numPr>
+          <w:ilvl w:val="0"/>
+          <w:numId w:val="2"/>
+        </w:numPr>
+        <w:rPr>
+          <w:sz w:val="24"/>
+        </w:rPr>
+      </w:pPr>
+      <w:r>
+        <w:rPr>
+          <w:sz w:val="24"/>
+        </w:rPr>
+        <w:t>Accepted by the customer.</w:t>
+      </w:r>
+    </w:p>
+    <w:p>
+      <w:pPr>
+        <w:ind w:left="360"/>
+        <w:rPr>
+          <w:sz w:val="24"/>
+        </w:rPr>
+      </w:pPr>
+      <w:r>
+        <w:rPr>
+          <w:sz w:val="24"/>
+        </w:rPr>
+        <w:t>Question no.04:</w:t>
+      </w:r>
+    </w:p>
+    <w:p>
+      <w:pPr>
+        <w:ind w:left="360"/>
+        <w:rPr>
+          <w:b/>
+          <w:bCs/>
+          <w:sz w:val="24"/>
+        </w:rPr>
+      </w:pPr>
+      <w:r>
+        <w:rPr>
+          <w:sz w:val="24"/>
+        </w:rPr>
+        <w:t>What the potential benefits from project management?</w:t>
+      </w:r>
+      <w:r>
+        <w:rPr>
+          <w:sz w:val="24"/>
+        </w:rPr>
+        <w:t xml:space="preserve"> </w:t>
+      </w:r>
+      <w:r>
+        <w:rPr>
+          <w:b/>
+          <w:bCs/>
+          <w:sz w:val="24"/>
+        </w:rPr>
+        <w:t>(CLO-2</w:t>
+      </w:r>
+      <w:r>
+        <w:rPr>
+          <w:b/>
+          <w:bCs/>
+          <w:sz w:val="24"/>
+        </w:rPr>
+        <w:t>)</w:t>
+      </w:r>
+      <w:r>
+        <w:rPr>
+          <w:b/>
+          <w:bCs/>
+          <w:sz w:val="24"/>
+        </w:rPr>
+        <w:tab/>
+        <w:t>Mark: 2</w:t>
+      </w:r>
+    </w:p>
+    <w:p>
+      <w:pPr>
+        <w:ind w:left="360"/>
+        <w:rPr>
+          <w:sz w:val="24"/>
+        </w:rPr>
+      </w:pPr>
+      <w:r>
+        <w:rPr>
+          <w:sz w:val="24"/>
+        </w:rPr>
+        <w:t>Answer:</w:t>
+      </w:r>
+    </w:p>
+    <w:p>
+      <w:pPr>
+        <w:pStyle w:val="ListParagraph"/>
+        <w:numPr>
+          <w:ilvl w:val="0"/>
+          <w:numId w:val="3"/>
+        </w:numPr>
+        <w:rPr>
+          <w:sz w:val="24"/>
+        </w:rPr>
+      </w:pPr>
+      <w:r>
+        <w:rPr>
+          <w:sz w:val="24"/>
+        </w:rPr>
+        <w:t>Identification of functional responsibilities to ensure that all activities are accounted for, regardless of personnel turnover.</w:t>
+      </w:r>
+    </w:p>
+    <w:p>
+      <w:pPr>
+        <w:pStyle w:val="ListParagraph"/>
+        <w:numPr>
+          <w:ilvl w:val="0"/>
+          <w:numId w:val="3"/>
+        </w:numPr>
+        <w:rPr>
+          <w:sz w:val="24"/>
+        </w:rPr>
+      </w:pPr>
+      <w:r>
+        <w:rPr>
+          <w:sz w:val="24"/>
+        </w:rPr>
+        <w:t>Minimizing the need for continuous reporting.</w:t>
+      </w:r>
+    </w:p>
+    <w:p>
+      <w:pPr>
+        <w:pStyle w:val="ListParagraph"/>
+        <w:numPr>
+          <w:ilvl w:val="0"/>
+          <w:numId w:val="3"/>
+        </w:numPr>
+        <w:rPr>
+          <w:sz w:val="24"/>
+        </w:rPr>
+      </w:pPr>
+      <w:r>
+        <w:rPr>
+          <w:sz w:val="24"/>
+        </w:rPr>
+        <w:t>Identification of time limits for scheduling.</w:t>
+      </w:r>
+    </w:p>
+    <w:p>
+      <w:pPr>
+        <w:pStyle w:val="ListParagraph"/>
+        <w:numPr>
+          <w:ilvl w:val="0"/>
+          <w:numId w:val="3"/>
+        </w:numPr>
+        <w:rPr>
+          <w:sz w:val="24"/>
+        </w:rPr>
+      </w:pPr>
+      <w:r>
+        <w:rPr>
+          <w:sz w:val="24"/>
+        </w:rPr>
+        <w:t>Identification of a methodology for trade-off analysis.</w:t>
+      </w:r>
+    </w:p>
+    <w:p>
+      <w:pPr>
+        <w:pStyle w:val="ListParagraph"/>
+        <w:numPr>
+          <w:ilvl w:val="0"/>
+          <w:numId w:val="3"/>
+        </w:numPr>
+        <w:rPr>
+          <w:sz w:val="24"/>
+        </w:rPr>
+      </w:pPr>
+      <w:r>
+        <w:rPr>
+          <w:sz w:val="24"/>
+        </w:rPr>
+        <w:t>Measurement of accomplishment against plans.</w:t>
+      </w:r>
+    </w:p>
+    <w:p>
+      <w:pPr>
+        <w:pStyle w:val="ListParagraph"/>
+        <w:numPr>
+          <w:ilvl w:val="0"/>
+          <w:numId w:val="3"/>
+        </w:numPr>
+        <w:rPr>
+          <w:sz w:val="24"/>
+        </w:rPr>
+      </w:pPr>
+      <w:r>
+        <w:rPr>
+          <w:sz w:val="24"/>
+        </w:rPr>
+        <w:t>Early identification of problems so that corrective action may follow.</w:t>
+      </w:r>
+    </w:p>
+    <w:p>
+      <w:pPr>
+        <w:pStyle w:val="ListParagraph"/>
+        <w:numPr>
+          <w:ilvl w:val="0"/>
+          <w:numId w:val="3"/>
+        </w:numPr>
+        <w:rPr>
+          <w:sz w:val="24"/>
+        </w:rPr>
+      </w:pPr>
+      <w:r>
+        <w:rPr>
+          <w:sz w:val="24"/>
+        </w:rPr>
+        <w:t>Improved estimating capability for future planning.</w:t>
+      </w:r>
+    </w:p>
+    <w:p>
+      <w:pPr>
+        <w:pStyle w:val="ListParagraph"/>
+        <w:numPr>
+          <w:ilvl w:val="0"/>
+          <w:numId w:val="3"/>
+        </w:numPr>
+        <w:rPr>
+          <w:sz w:val="24"/>
+        </w:rPr>
+      </w:pPr>
+      <w:r>
+        <w:rPr>
+          <w:sz w:val="24"/>
+        </w:rPr>
+        <w:t>Knowing when objectives cannot be met or will be exceeded.</w:t>
+      </w:r>
+    </w:p>
+    <w:p>
+      <w:pPr>
+        <w:ind w:left="360"/>
+        <w:rPr>
+          <w:sz w:val="24"/>
+        </w:rPr>
+      </w:pPr>
+      <w:r>
+        <w:rPr>
+          <w:sz w:val="24"/>
+        </w:rPr>
+        <w:t>Question no.05:</w:t>
+      </w:r>
+    </w:p>
+    <w:p>
+      <w:pPr>
+        <w:ind w:left="360"/>
+        <w:rPr>
+          <w:b/>
+          <w:bCs/>
+          <w:sz w:val="24"/>
+        </w:rPr>
+      </w:pPr>
+      <w:r>
+        <w:rPr>
+          <w:sz w:val="24"/>
+        </w:rPr>
+        <w:t>What the obstacles in a project?</w:t>
+      </w:r>
+      <w:r>
+        <w:rPr>
+          <w:sz w:val="24"/>
+        </w:rPr>
+        <w:t xml:space="preserve"> </w:t>
+      </w:r>
+      <w:r>
+        <w:rPr>
+          <w:b/>
+          <w:bCs/>
+          <w:sz w:val="24"/>
+        </w:rPr>
+        <w:t>(CLO-1</w:t>
       </w:r>
       <w:bookmarkStart w:id="0" w:name="_GoBack"/>
       <w:bookmarkEnd w:id="0"/>
-    </w:p>
-    <w:p>
-      <w:r>
-        <w:t>Question no.2:</w:t>
-      </w:r>
-    </w:p>
-    <w:p>
-      <w:r>
-        <w:t>What are the items involves in project planning and project monitoring?</w:t>
-      </w:r>
-    </w:p>
-    <w:p>
-      <w:r>
-        <w:t xml:space="preserve">Answer: </w:t>
-      </w:r>
-    </w:p>
-    <w:p>
-      <w:pPr>
-        <w:pStyle w:val="ListParagraph"/>
-        <w:numPr>
-          <w:ilvl w:val="0"/>
-          <w:numId w:val="1"/>
-        </w:numPr>
-      </w:pPr>
-      <w:r>
-        <w:t>Project planning</w:t>
-      </w:r>
-    </w:p>
-    <w:p>
-      <w:pPr>
-        <w:pStyle w:val="ListParagraph"/>
-        <w:numPr>
-          <w:ilvl w:val="1"/>
-          <w:numId w:val="1"/>
-        </w:numPr>
-      </w:pPr>
-      <w:r>
-        <w:t>Definition of work requirements.</w:t>
-      </w:r>
-    </w:p>
-    <w:p>
-      <w:pPr>
-        <w:pStyle w:val="ListParagraph"/>
-        <w:numPr>
-          <w:ilvl w:val="1"/>
-          <w:numId w:val="1"/>
-        </w:numPr>
-      </w:pPr>
-      <w:r>
-        <w:t>Definition of quantity and quality of work.</w:t>
-      </w:r>
-    </w:p>
-    <w:p>
-      <w:pPr>
-        <w:pStyle w:val="ListParagraph"/>
-        <w:numPr>
-          <w:ilvl w:val="1"/>
-          <w:numId w:val="1"/>
-        </w:numPr>
-      </w:pPr>
-      <w:r>
-        <w:t>Definition of resources needed.</w:t>
-      </w:r>
-    </w:p>
-    <w:p>
-      <w:pPr>
-        <w:pStyle w:val="ListParagraph"/>
-        <w:numPr>
-          <w:ilvl w:val="0"/>
-          <w:numId w:val="1"/>
-        </w:numPr>
-      </w:pPr>
-      <w:r>
-        <w:t>Project monitoring</w:t>
-      </w:r>
-    </w:p>
-    <w:p>
-      <w:pPr>
-        <w:pStyle w:val="ListParagraph"/>
-        <w:numPr>
-          <w:ilvl w:val="1"/>
-          <w:numId w:val="1"/>
-        </w:numPr>
-      </w:pPr>
-      <w:r>
-        <w:t>Tracking progress.</w:t>
-      </w:r>
-    </w:p>
-    <w:p>
-      <w:pPr>
-        <w:pStyle w:val="ListParagraph"/>
-        <w:numPr>
-          <w:ilvl w:val="1"/>
-          <w:numId w:val="1"/>
-        </w:numPr>
-      </w:pPr>
-      <w:r>
-        <w:t>Comparing actual outcome to predicted outcome.</w:t>
-      </w:r>
-    </w:p>
-    <w:p>
-      <w:pPr>
-        <w:pStyle w:val="ListParagraph"/>
-        <w:numPr>
-          <w:ilvl w:val="1"/>
-          <w:numId w:val="1"/>
-        </w:numPr>
-      </w:pPr>
-      <w:r>
-        <w:t>Analyzing impact.</w:t>
-      </w:r>
-    </w:p>
-    <w:p>
-      <w:pPr>
-        <w:pStyle w:val="ListParagraph"/>
-        <w:numPr>
-          <w:ilvl w:val="1"/>
-          <w:numId w:val="1"/>
-        </w:numPr>
-      </w:pPr>
-      <w:r>
-        <w:t>Making adjustments.</w:t>
-      </w:r>
-    </w:p>
-    <w:p>
-      <w:r>
-        <w:t>Question no.3:</w:t>
-      </w:r>
-    </w:p>
-    <w:p>
-      <w:r>
-        <w:t>Define successful project management?</w:t>
-      </w:r>
-    </w:p>
-    <w:p>
-      <w:r>
-        <w:t>Answer:</w:t>
-      </w:r>
-    </w:p>
-    <w:p>
-      <w:r>
-        <w:lastRenderedPageBreak/>
-        <w:t>Successful project management can then be defined as having achieved the project objectives:</w:t>
-      </w:r>
-    </w:p>
-    <w:p>
-      <w:pPr>
-        <w:pStyle w:val="ListParagraph"/>
-        <w:numPr>
-          <w:ilvl w:val="0"/>
-          <w:numId w:val="2"/>
-        </w:numPr>
-      </w:pPr>
-      <w:r>
-        <w:t>Within time.</w:t>
-      </w:r>
-    </w:p>
-    <w:p>
-      <w:pPr>
-        <w:pStyle w:val="ListParagraph"/>
-        <w:numPr>
-          <w:ilvl w:val="0"/>
-          <w:numId w:val="2"/>
-        </w:numPr>
-      </w:pPr>
-      <w:r>
-        <w:t>Within cost.</w:t>
-      </w:r>
-    </w:p>
-    <w:p>
-      <w:pPr>
-        <w:pStyle w:val="ListParagraph"/>
-        <w:numPr>
-          <w:ilvl w:val="0"/>
-          <w:numId w:val="2"/>
-        </w:numPr>
-      </w:pPr>
-      <w:r>
-        <w:t>At the desired performance/technology level.</w:t>
-      </w:r>
-    </w:p>
-    <w:p>
-      <w:pPr>
-        <w:pStyle w:val="ListParagraph"/>
-        <w:numPr>
-          <w:ilvl w:val="0"/>
-          <w:numId w:val="2"/>
-        </w:numPr>
-      </w:pPr>
-      <w:r>
-        <w:t>While utilizing the assigned resources effectively and efficiently.</w:t>
-      </w:r>
-    </w:p>
-    <w:p>
-      <w:pPr>
-        <w:pStyle w:val="ListParagraph"/>
-        <w:numPr>
-          <w:ilvl w:val="0"/>
-          <w:numId w:val="2"/>
-        </w:numPr>
-      </w:pPr>
-      <w:r>
-        <w:t>Accepted by the customer.</w:t>
+      <w:r>
+        <w:rPr>
+          <w:b/>
+          <w:bCs/>
+          <w:sz w:val="24"/>
+        </w:rPr>
+        <w:t>)</w:t>
+      </w:r>
+      <w:r>
+        <w:rPr>
+          <w:b/>
+          <w:bCs/>
+          <w:sz w:val="24"/>
+        </w:rPr>
+        <w:tab/>
+      </w:r>
+      <w:r>
+        <w:rPr>
+          <w:b/>
+          <w:bCs/>
+          <w:sz w:val="24"/>
+        </w:rPr>
+        <w:tab/>
+      </w:r>
+      <w:r>
+        <w:rPr>
+          <w:b/>
+          <w:bCs/>
+          <w:sz w:val="24"/>
+        </w:rPr>
+        <w:tab/>
+      </w:r>
+      <w:r>
+        <w:rPr>
+          <w:b/>
+          <w:bCs/>
+          <w:sz w:val="24"/>
+        </w:rPr>
+        <w:tab/>
+      </w:r>
+      <w:r>
+        <w:rPr>
+          <w:b/>
+          <w:bCs/>
+          <w:sz w:val="24"/>
+        </w:rPr>
+        <w:tab/>
+        <w:t>Mark: 2</w:t>
       </w:r>
     </w:p>
     <w:p>
       <w:pPr>
         <w:ind w:left="360"/>
-      </w:pPr>
-      <w:r>
-        <w:t>Question no.04:</w:t>
-      </w:r>
-    </w:p>
-    <w:p>
-      <w:pPr>
-        <w:ind w:left="360"/>
-      </w:pPr>
-      <w:r>
-        <w:t>What the potential benefits from project management?</w:t>
-      </w:r>
-    </w:p>
-    <w:p>
-      <w:pPr>
-        <w:ind w:left="360"/>
-      </w:pPr>
-      <w:r>
-        <w:t>Answer:</w:t>
-      </w:r>
-    </w:p>
-    <w:p>
-      <w:pPr>
-        <w:pStyle w:val="ListParagraph"/>
-        <w:numPr>
-          <w:ilvl w:val="0"/>
-          <w:numId w:val="3"/>
-        </w:numPr>
-      </w:pPr>
-      <w:r>
-        <w:t>Identification of functional responsibilities to ensure that all activities are accounted for, regardless of personnel turnover.</w:t>
-      </w:r>
-    </w:p>
-    <w:p>
-      <w:pPr>
-        <w:pStyle w:val="ListParagraph"/>
-        <w:numPr>
-          <w:ilvl w:val="0"/>
-          <w:numId w:val="3"/>
-        </w:numPr>
-      </w:pPr>
-      <w:r>
-        <w:t>Minimizing the need for continuous reporting.</w:t>
-      </w:r>
-    </w:p>
-    <w:p>
-      <w:pPr>
-        <w:pStyle w:val="ListParagraph"/>
-        <w:numPr>
-          <w:ilvl w:val="0"/>
-          <w:numId w:val="3"/>
-        </w:numPr>
-      </w:pPr>
-      <w:r>
-        <w:t>Identification of time limits for scheduling.</w:t>
-      </w:r>
-    </w:p>
-    <w:p>
-      <w:pPr>
-        <w:pStyle w:val="ListParagraph"/>
-        <w:numPr>
-          <w:ilvl w:val="0"/>
-          <w:numId w:val="3"/>
-        </w:numPr>
-      </w:pPr>
-      <w:r>
-        <w:t>Identification of a methodology for trade-off analysis.</w:t>
-      </w:r>
-    </w:p>
-    <w:p>
-      <w:pPr>
-        <w:pStyle w:val="ListParagraph"/>
-        <w:numPr>
-          <w:ilvl w:val="0"/>
-          <w:numId w:val="3"/>
-        </w:numPr>
-      </w:pPr>
-      <w:r>
-        <w:t>Measurement of accomplishment against plans.</w:t>
-      </w:r>
-    </w:p>
-    <w:p>
-      <w:pPr>
-        <w:pStyle w:val="ListParagraph"/>
-        <w:numPr>
-          <w:ilvl w:val="0"/>
-          <w:numId w:val="3"/>
-        </w:numPr>
-      </w:pPr>
-      <w:r>
-        <w:t>Early identification of problems so that corrective action may follow.</w:t>
-      </w:r>
-    </w:p>
-    <w:p>
-      <w:pPr>
-        <w:pStyle w:val="ListParagraph"/>
-        <w:numPr>
-          <w:ilvl w:val="0"/>
-          <w:numId w:val="3"/>
-        </w:numPr>
-      </w:pPr>
-      <w:r>
-        <w:t>Improved estimating capability for future planning.</w:t>
-      </w:r>
-    </w:p>
-    <w:p>
-      <w:pPr>
-        <w:pStyle w:val="ListParagraph"/>
-        <w:numPr>
-          <w:ilvl w:val="0"/>
-          <w:numId w:val="3"/>
-        </w:numPr>
-      </w:pPr>
-      <w:r>
-        <w:t>Knowing when objectives cannot be met or will be exceeded.</w:t>
-      </w:r>
-    </w:p>
-    <w:p>
-      <w:pPr>
-        <w:ind w:left="360"/>
-      </w:pPr>
-      <w:r>
-        <w:t>Question no.05:</w:t>
-      </w:r>
-    </w:p>
-    <w:p>
-      <w:pPr>
-        <w:ind w:left="360"/>
-      </w:pPr>
-      <w:r>
-        <w:t>What the obstacles in a project?</w:t>
-      </w:r>
-    </w:p>
-    <w:p>
-      <w:pPr>
-        <w:ind w:left="360"/>
-      </w:pPr>
-      <w:r>
+        <w:rPr>
+          <w:sz w:val="24"/>
+        </w:rPr>
+      </w:pPr>
+      <w:r>
+        <w:rPr>
+          <w:sz w:val="24"/>
+        </w:rPr>
         <w:t>Answer:</w:t>
       </w:r>
     </w:p>
@@ -402,8 +1169,14 @@
           <w:ilvl w:val="0"/>
           <w:numId w:val="4"/>
         </w:numPr>
-      </w:pPr>
-      <w:r>
+        <w:rPr>
+          <w:sz w:val="24"/>
+        </w:rPr>
+      </w:pPr>
+      <w:r>
+        <w:rPr>
+          <w:sz w:val="24"/>
+        </w:rPr>
         <w:t>Project complexity.</w:t>
       </w:r>
     </w:p>
@@ -414,8 +1187,14 @@
           <w:ilvl w:val="0"/>
           <w:numId w:val="4"/>
         </w:numPr>
-      </w:pPr>
-      <w:r>
+        <w:rPr>
+          <w:sz w:val="24"/>
+        </w:rPr>
+      </w:pPr>
+      <w:r>
+        <w:rPr>
+          <w:sz w:val="24"/>
+        </w:rPr>
         <w:t>Customer’s special requirements can scope changes.</w:t>
       </w:r>
     </w:p>
@@ -426,8 +1205,14 @@
           <w:ilvl w:val="0"/>
           <w:numId w:val="4"/>
         </w:numPr>
-      </w:pPr>
-      <w:r>
+        <w:rPr>
+          <w:sz w:val="24"/>
+        </w:rPr>
+      </w:pPr>
+      <w:r>
+        <w:rPr>
+          <w:sz w:val="24"/>
+        </w:rPr>
         <w:t>Organizational restructuring.</w:t>
       </w:r>
     </w:p>
@@ -438,8 +1223,14 @@
           <w:ilvl w:val="0"/>
           <w:numId w:val="4"/>
         </w:numPr>
-      </w:pPr>
-      <w:r>
+        <w:rPr>
+          <w:sz w:val="24"/>
+        </w:rPr>
+      </w:pPr>
+      <w:r>
+        <w:rPr>
+          <w:sz w:val="24"/>
+        </w:rPr>
         <w:t>Project risks.</w:t>
       </w:r>
     </w:p>
@@ -450,8 +1241,14 @@
           <w:ilvl w:val="0"/>
           <w:numId w:val="4"/>
         </w:numPr>
-      </w:pPr>
-      <w:r>
+        <w:rPr>
+          <w:sz w:val="24"/>
+        </w:rPr>
+      </w:pPr>
+      <w:r>
+        <w:rPr>
+          <w:sz w:val="24"/>
+        </w:rPr>
         <w:t>Changes in technology.</w:t>
       </w:r>
     </w:p>
@@ -462,9 +1259,56 @@
           <w:ilvl w:val="0"/>
           <w:numId w:val="4"/>
         </w:numPr>
-      </w:pPr>
-      <w:r>
+        <w:rPr>
+          <w:sz w:val="24"/>
+        </w:rPr>
+      </w:pPr>
+      <w:r>
+        <w:rPr>
+          <w:sz w:val="24"/>
+        </w:rPr>
         <w:t>Forward planning and pricing.</w:t>
+      </w:r>
+    </w:p>
+    <w:p>
+      <w:pPr>
+        <w:rPr>
+          <w:sz w:val="24"/>
+        </w:rPr>
+      </w:pPr>
+      <w:r>
+        <w:rPr>
+          <w:sz w:val="24"/>
+        </w:rPr>
+        <w:t>______________________________________________________________________________</w:t>
+      </w:r>
+    </w:p>
+    <w:p>
+      <w:pPr>
+        <w:jc w:val="center"/>
+        <w:rPr>
+          <w:sz w:val="24"/>
+        </w:rPr>
+      </w:pPr>
+      <w:r>
+        <w:rPr>
+          <w:sz w:val="24"/>
+        </w:rPr>
+        <w:t>Good luck</w:t>
+      </w:r>
+    </w:p>
+    <w:p>
+      <w:pPr>
+        <w:jc w:val="center"/>
+        <w:rPr>
+          <w:sz w:val="24"/>
+        </w:rPr>
+      </w:pPr>
+      <w:r>
+        <w:rPr>
+          <w:sz w:val="24"/>
+        </w:rPr>
+        <w:t>______________________________________________________________________________</w:t>
       </w:r>
     </w:p>
     <w:sectPr>

</xml_diff>